<commit_message>
updated added samahan palaro website
</commit_message>
<xml_diff>
--- a/LoejeeMiguel_Dulaugon_CV.docx
+++ b/LoejeeMiguel_Dulaugon_CV.docx
@@ -731,7 +731,28 @@
                 <w:sz w:val="18"/>
                 <w:szCs w:val="18"/>
               </w:rPr>
-              <w:t xml:space="preserve">ked as a Frontend programmer for SAMAHAN’s All for More website with </w:t>
+              <w:t xml:space="preserve">ked as a Frontend programmer for </w:t>
+            </w:r>
+            <w:r>
+              <w:rPr>
+                <w:rStyle w:val="left-box"/>
+                <w:rFonts w:ascii="Palatino Linotype" w:eastAsia="Palatino Linotype" w:hAnsi="Palatino Linotype" w:cs="Palatino Linotype"/>
+                <w:b/>
+                <w:color w:val="4A4A4A"/>
+                <w:sz w:val="18"/>
+                <w:szCs w:val="18"/>
+              </w:rPr>
+              <w:t xml:space="preserve">SAMAHAN’s All for More </w:t>
+            </w:r>
+            <w:r>
+              <w:rPr>
+                <w:rStyle w:val="left-box"/>
+                <w:rFonts w:ascii="Palatino Linotype" w:eastAsia="Palatino Linotype" w:hAnsi="Palatino Linotype" w:cs="Palatino Linotype"/>
+                <w:color w:val="4A4A4A"/>
+                <w:sz w:val="18"/>
+                <w:szCs w:val="18"/>
+              </w:rPr>
+              <w:t xml:space="preserve">website with </w:t>
             </w:r>
             <w:r>
               <w:rPr>
@@ -856,57 +877,162 @@
                 <w:sz w:val="18"/>
                 <w:szCs w:val="18"/>
               </w:rPr>
-              <w:t xml:space="preserve">A tutor of Web Development using React.JS, HTML, CSS, and JS, as well as a tutor of Game Development using the </w:t>
+              <w:t>Wor</w:t>
+            </w:r>
+            <w:r>
+              <w:rPr>
+                <w:rStyle w:val="left-box"/>
+                <w:rFonts w:ascii="Palatino Linotype" w:eastAsia="Palatino Linotype" w:hAnsi="Palatino Linotype" w:cs="Palatino Linotype"/>
+                <w:color w:val="4A4A4A"/>
+                <w:sz w:val="18"/>
+                <w:szCs w:val="18"/>
+              </w:rPr>
+              <w:t xml:space="preserve">ked as a Frontend programmer for </w:t>
+            </w:r>
+            <w:r>
+              <w:rPr>
+                <w:rStyle w:val="left-box"/>
+                <w:rFonts w:ascii="Palatino Linotype" w:eastAsia="Palatino Linotype" w:hAnsi="Palatino Linotype" w:cs="Palatino Linotype"/>
+                <w:b/>
+                <w:color w:val="4A4A4A"/>
+                <w:sz w:val="18"/>
+                <w:szCs w:val="18"/>
+              </w:rPr>
+              <w:t xml:space="preserve">SAMAHAN’s </w:t>
             </w:r>
             <w:proofErr w:type="spellStart"/>
             <w:r>
               <w:rPr>
                 <w:rStyle w:val="left-box"/>
                 <w:rFonts w:ascii="Palatino Linotype" w:eastAsia="Palatino Linotype" w:hAnsi="Palatino Linotype" w:cs="Palatino Linotype"/>
-                <w:color w:val="4A4A4A"/>
-                <w:sz w:val="18"/>
-                <w:szCs w:val="18"/>
-              </w:rPr>
-              <w:t>Godot</w:t>
+                <w:b/>
+                <w:color w:val="4A4A4A"/>
+                <w:sz w:val="18"/>
+                <w:szCs w:val="18"/>
+              </w:rPr>
+              <w:t>Palaro</w:t>
             </w:r>
             <w:proofErr w:type="spellEnd"/>
             <w:r>
               <w:rPr>
                 <w:rStyle w:val="left-box"/>
                 <w:rFonts w:ascii="Palatino Linotype" w:eastAsia="Palatino Linotype" w:hAnsi="Palatino Linotype" w:cs="Palatino Linotype"/>
-                <w:color w:val="4A4A4A"/>
-                <w:sz w:val="18"/>
-                <w:szCs w:val="18"/>
-              </w:rPr>
-              <w:t xml:space="preserve"> Engine.</w:t>
+                <w:b/>
+                <w:color w:val="4A4A4A"/>
+                <w:sz w:val="18"/>
+                <w:szCs w:val="18"/>
+              </w:rPr>
+              <w:t xml:space="preserve"> </w:t>
+            </w:r>
+            <w:r>
+              <w:rPr>
+                <w:rStyle w:val="left-box"/>
+                <w:rFonts w:ascii="Palatino Linotype" w:eastAsia="Palatino Linotype" w:hAnsi="Palatino Linotype" w:cs="Palatino Linotype"/>
+                <w:color w:val="4A4A4A"/>
+                <w:sz w:val="18"/>
+                <w:szCs w:val="18"/>
+              </w:rPr>
+              <w:t xml:space="preserve">website with </w:t>
+            </w:r>
+            <w:r>
+              <w:rPr>
+                <w:rStyle w:val="left-box"/>
+                <w:rFonts w:ascii="Palatino Linotype" w:eastAsia="Palatino Linotype" w:hAnsi="Palatino Linotype" w:cs="Palatino Linotype"/>
+                <w:color w:val="4A4A4A"/>
+                <w:sz w:val="18"/>
+                <w:szCs w:val="18"/>
+              </w:rPr>
+              <w:t>Next.js, Storybook,</w:t>
+            </w:r>
+            <w:r>
+              <w:rPr>
+                <w:rStyle w:val="left-box"/>
+                <w:rFonts w:ascii="Palatino Linotype" w:eastAsia="Palatino Linotype" w:hAnsi="Palatino Linotype" w:cs="Palatino Linotype"/>
+                <w:color w:val="4A4A4A"/>
+                <w:sz w:val="18"/>
+                <w:szCs w:val="18"/>
+              </w:rPr>
+              <w:t xml:space="preserve"> Tailwind,</w:t>
+            </w:r>
+            <w:r>
+              <w:rPr>
+                <w:rStyle w:val="left-box"/>
+                <w:rFonts w:ascii="Palatino Linotype" w:eastAsia="Palatino Linotype" w:hAnsi="Palatino Linotype" w:cs="Palatino Linotype"/>
+                <w:color w:val="4A4A4A"/>
+                <w:sz w:val="18"/>
+                <w:szCs w:val="18"/>
+              </w:rPr>
+              <w:t xml:space="preserve"> </w:t>
+            </w:r>
+            <w:hyperlink r:id="rId9" w:history="1">
+              <w:proofErr w:type="gramStart"/>
+              <w:r>
+                <w:rPr>
+                  <w:rStyle w:val="Hyperlink"/>
+                  <w:rFonts w:ascii="Palatino Linotype" w:eastAsia="Palatino Linotype" w:hAnsi="Palatino Linotype" w:cs="Palatino Linotype"/>
+                  <w:color w:val="000000" w:themeColor="text1"/>
+                  <w:sz w:val="18"/>
+                  <w:szCs w:val="18"/>
+                  <w:u w:val="none"/>
+                </w:rPr>
+                <w:t>Radix</w:t>
+              </w:r>
+              <w:proofErr w:type="gramEnd"/>
+              <w:r>
+                <w:rPr>
+                  <w:rStyle w:val="Hyperlink"/>
+                  <w:rFonts w:ascii="Palatino Linotype" w:eastAsia="Palatino Linotype" w:hAnsi="Palatino Linotype" w:cs="Palatino Linotype"/>
+                  <w:color w:val="000000" w:themeColor="text1"/>
+                  <w:sz w:val="18"/>
+                  <w:szCs w:val="18"/>
+                  <w:u w:val="none"/>
+                </w:rPr>
+                <w:t xml:space="preserve"> UI Primitives</w:t>
+              </w:r>
+            </w:hyperlink>
+            <w:r>
+              <w:rPr>
+                <w:rFonts w:ascii="Palatino Linotype" w:eastAsia="Palatino Linotype" w:hAnsi="Palatino Linotype" w:cs="Palatino Linotype"/>
+                <w:color w:val="000000" w:themeColor="text1"/>
+                <w:sz w:val="18"/>
+                <w:szCs w:val="18"/>
+              </w:rPr>
+              <w:t xml:space="preserve"> under </w:t>
+            </w:r>
+            <w:r>
+              <w:rPr>
+                <w:rFonts w:ascii="Palatino Linotype" w:eastAsia="Palatino Linotype" w:hAnsi="Palatino Linotype" w:cs="Palatino Linotype"/>
+                <w:b/>
+                <w:color w:val="000000" w:themeColor="text1"/>
+                <w:sz w:val="18"/>
+                <w:szCs w:val="18"/>
+              </w:rPr>
+              <w:t>SAMAHAN System Development department</w:t>
+            </w:r>
+            <w:r>
+              <w:rPr>
+                <w:rStyle w:val="left-box"/>
+                <w:rFonts w:ascii="Palatino Linotype" w:eastAsia="Palatino Linotype" w:hAnsi="Palatino Linotype" w:cs="Palatino Linotype"/>
+                <w:b/>
+                <w:color w:val="4A4A4A"/>
+                <w:sz w:val="18"/>
+                <w:szCs w:val="18"/>
+              </w:rPr>
+              <w:t>.</w:t>
+            </w:r>
+            <w:r>
+              <w:rPr>
+                <w:rStyle w:val="left-box"/>
+                <w:rFonts w:ascii="Palatino Linotype" w:eastAsia="Palatino Linotype" w:hAnsi="Palatino Linotype" w:cs="Palatino Linotype"/>
+                <w:b/>
+                <w:color w:val="4A4A4A"/>
+                <w:sz w:val="18"/>
+                <w:szCs w:val="18"/>
+              </w:rPr>
+              <w:t xml:space="preserve"> </w:t>
             </w:r>
             <w:bookmarkStart w:id="0" w:name="_GoBack"/>
             <w:bookmarkEnd w:id="0"/>
-          </w:p>
-          <w:p>
-            <w:pPr>
-              <w:pStyle w:val="p"/>
-              <w:spacing w:line="300" w:lineRule="atLeast"/>
-              <w:rPr>
-                <w:rStyle w:val="left-box"/>
-                <w:rFonts w:ascii="Palatino Linotype" w:eastAsia="Palatino Linotype" w:hAnsi="Palatino Linotype" w:cs="Palatino Linotype"/>
-                <w:color w:val="4A4A4A"/>
-                <w:sz w:val="18"/>
-                <w:szCs w:val="18"/>
-              </w:rPr>
-            </w:pPr>
-            <w:r>
-              <w:rPr>
-                <w:rStyle w:val="Strong1"/>
-                <w:rFonts w:ascii="Palatino Linotype" w:eastAsia="Palatino Linotype" w:hAnsi="Palatino Linotype" w:cs="Palatino Linotype"/>
-                <w:b/>
-                <w:bCs/>
-                <w:color w:val="4A4A4A"/>
-                <w:sz w:val="18"/>
-                <w:szCs w:val="18"/>
-              </w:rPr>
-              <w:t>Academic Projects - Programmer:</w:t>
-            </w:r>
           </w:p>
           <w:p>
             <w:pPr>
@@ -933,6 +1059,93 @@
                 <w:sz w:val="18"/>
                 <w:szCs w:val="18"/>
               </w:rPr>
+              <w:t xml:space="preserve">A tutor of Web Development using React.JS, HTML, CSS, and JS, as well as a tutor of Game Development using the </w:t>
+            </w:r>
+            <w:proofErr w:type="spellStart"/>
+            <w:r>
+              <w:rPr>
+                <w:rStyle w:val="left-box"/>
+                <w:rFonts w:ascii="Palatino Linotype" w:eastAsia="Palatino Linotype" w:hAnsi="Palatino Linotype" w:cs="Palatino Linotype"/>
+                <w:color w:val="4A4A4A"/>
+                <w:sz w:val="18"/>
+                <w:szCs w:val="18"/>
+              </w:rPr>
+              <w:t>Godot</w:t>
+            </w:r>
+            <w:proofErr w:type="spellEnd"/>
+            <w:r>
+              <w:rPr>
+                <w:rStyle w:val="left-box"/>
+                <w:rFonts w:ascii="Palatino Linotype" w:eastAsia="Palatino Linotype" w:hAnsi="Palatino Linotype" w:cs="Palatino Linotype"/>
+                <w:color w:val="4A4A4A"/>
+                <w:sz w:val="18"/>
+                <w:szCs w:val="18"/>
+              </w:rPr>
+              <w:t xml:space="preserve"> Engine.</w:t>
+            </w:r>
+          </w:p>
+          <w:p>
+            <w:pPr>
+              <w:pStyle w:val="p"/>
+              <w:spacing w:line="300" w:lineRule="atLeast"/>
+              <w:rPr>
+                <w:rStyle w:val="left-box"/>
+                <w:rFonts w:ascii="Palatino Linotype" w:eastAsia="Palatino Linotype" w:hAnsi="Palatino Linotype" w:cs="Palatino Linotype"/>
+                <w:color w:val="4A4A4A"/>
+                <w:sz w:val="18"/>
+                <w:szCs w:val="18"/>
+              </w:rPr>
+            </w:pPr>
+            <w:r>
+              <w:rPr>
+                <w:rStyle w:val="Strong1"/>
+                <w:rFonts w:ascii="Palatino Linotype" w:eastAsia="Palatino Linotype" w:hAnsi="Palatino Linotype" w:cs="Palatino Linotype"/>
+                <w:b/>
+                <w:bCs/>
+                <w:color w:val="4A4A4A"/>
+                <w:sz w:val="18"/>
+                <w:szCs w:val="18"/>
+              </w:rPr>
+              <w:t>Academic Projects - Programmer:</w:t>
+            </w:r>
+            <w:r>
+              <w:rPr>
+                <w:rStyle w:val="Strong1"/>
+                <w:rFonts w:ascii="Palatino Linotype" w:eastAsia="Palatino Linotype" w:hAnsi="Palatino Linotype" w:cs="Palatino Linotype"/>
+                <w:b/>
+                <w:bCs/>
+                <w:color w:val="4A4A4A"/>
+                <w:sz w:val="18"/>
+                <w:szCs w:val="18"/>
+              </w:rPr>
+              <w:t xml:space="preserve"> </w:t>
+            </w:r>
+          </w:p>
+          <w:p>
+            <w:pPr>
+              <w:pStyle w:val="divdocumentulli"/>
+              <w:numPr>
+                <w:ilvl w:val="0"/>
+                <w:numId w:val="1"/>
+              </w:numPr>
+              <w:spacing w:line="300" w:lineRule="atLeast"/>
+              <w:ind w:left="240" w:hanging="232"/>
+              <w:rPr>
+                <w:rStyle w:val="left-box"/>
+                <w:rFonts w:ascii="Palatino Linotype" w:eastAsia="Palatino Linotype" w:hAnsi="Palatino Linotype" w:cs="Palatino Linotype"/>
+                <w:color w:val="4A4A4A"/>
+                <w:sz w:val="18"/>
+                <w:szCs w:val="18"/>
+              </w:rPr>
+            </w:pPr>
+            <w:r>
+              <w:rPr>
+                <w:rStyle w:val="left-box"/>
+                <w:rFonts w:ascii="Palatino Linotype" w:eastAsia="Palatino Linotype" w:hAnsi="Palatino Linotype" w:cs="Palatino Linotype"/>
+                <w:color w:val="4A4A4A"/>
+                <w:sz w:val="18"/>
+                <w:szCs w:val="18"/>
+              </w:rPr>
               <w:t>Learned, developed and deployed a</w:t>
             </w:r>
             <w:r>
@@ -1487,6 +1700,7 @@
                 <w:sz w:val="18"/>
                 <w:szCs w:val="18"/>
               </w:rPr>
+              <w:lastRenderedPageBreak/>
               <w:t>1</w:t>
             </w:r>
             <w:r>
@@ -1597,7 +1811,6 @@
                 <w:sz w:val="21"/>
                 <w:szCs w:val="21"/>
               </w:rPr>
-              <w:lastRenderedPageBreak/>
               <w:t>Languages and interests</w:t>
             </w:r>
           </w:p>
@@ -1820,7 +2033,7 @@
                                 </pic:cNvPicPr>
                               </pic:nvPicPr>
                               <pic:blipFill>
-                                <a:blip r:embed="rId9"/>
+                                <a:blip r:embed="rId10"/>
                                 <a:stretch>
                                   <a:fillRect/>
                                 </a:stretch>
@@ -1931,7 +2144,7 @@
                                 </pic:cNvPicPr>
                               </pic:nvPicPr>
                               <pic:blipFill>
-                                <a:blip r:embed="rId10"/>
+                                <a:blip r:embed="rId11"/>
                                 <a:stretch>
                                   <a:fillRect/>
                                 </a:stretch>
@@ -2042,7 +2255,7 @@
                                 </pic:cNvPicPr>
                               </pic:nvPicPr>
                               <pic:blipFill>
-                                <a:blip r:embed="rId11"/>
+                                <a:blip r:embed="rId12"/>
                                 <a:stretch>
                                   <a:fillRect/>
                                 </a:stretch>
@@ -2203,7 +2416,7 @@
                                 <pic:cNvPicPr/>
                               </pic:nvPicPr>
                               <pic:blipFill>
-                                <a:blip r:embed="rId12" cstate="print">
+                                <a:blip r:embed="rId13" cstate="print">
                                   <a:extLst>
                                     <a:ext uri="{28A0092B-C50C-407E-A947-70E740481C1C}">
                                       <a14:useLocalDpi xmlns:a14="http://schemas.microsoft.com/office/drawing/2010/main" val="0"/>
@@ -2307,7 +2520,7 @@
                                 </pic:cNvPicPr>
                               </pic:nvPicPr>
                               <pic:blipFill>
-                                <a:blip r:embed="rId13"/>
+                                <a:blip r:embed="rId14"/>
                                 <a:stretch>
                                   <a:fillRect/>
                                 </a:stretch>
@@ -2350,7 +2563,7 @@
                       <w:u w:val="single" w:color="0000EE"/>
                     </w:rPr>
                   </w:pPr>
-                  <w:hyperlink r:id="rId14" w:history="1">
+                  <w:hyperlink r:id="rId15" w:history="1">
                     <w:r>
                       <w:rPr>
                         <w:rStyle w:val="Hyperlink"/>
@@ -2420,7 +2633,7 @@
                                 </pic:cNvPicPr>
                               </pic:nvPicPr>
                               <pic:blipFill>
-                                <a:blip r:embed="rId13"/>
+                                <a:blip r:embed="rId14"/>
                                 <a:stretch>
                                   <a:fillRect/>
                                 </a:stretch>
@@ -2461,7 +2674,7 @@
                       <w:szCs w:val="20"/>
                     </w:rPr>
                   </w:pPr>
-                  <w:hyperlink r:id="rId15" w:history="1">
+                  <w:hyperlink r:id="rId16" w:history="1">
                     <w:r>
                       <w:rPr>
                         <w:rStyle w:val="Hyperlink"/>
@@ -3570,7 +3783,7 @@
         <v:path o:extrusionok="f" gradientshapeok="t" o:connecttype="rect"/>
         <o:lock v:ext="edit" aspectratio="t"/>
       </v:shapetype>
-      <v:shape id="_x0000_i1048" type="#_x0000_t75" style="width:48pt;height:48pt;flip:x;visibility:visible;mso-wrap-style:square" o:bullet="t">
+      <v:shape id="_x0000_i1028" type="#_x0000_t75" style="width:48pt;height:48pt;flip:x;visibility:visible;mso-wrap-style:square" o:bullet="t">
         <v:imagedata r:id="rId1" o:title=""/>
       </v:shape>
     </w:pict>
@@ -5079,6 +5292,7 @@
   <w:style w:type="character" w:default="1" w:styleId="DefaultParagraphFont">
     <w:name w:val="Default Paragraph Font"/>
     <w:uiPriority w:val="1"/>
+    <w:semiHidden/>
     <w:unhideWhenUsed/>
   </w:style>
   <w:style w:type="table" w:default="1" w:styleId="TableNormal">
@@ -5765,7 +5979,7 @@
 </file>
 
 <file path=customXml/itemProps1.xml><?xml version="1.0" encoding="utf-8"?>
-<ds:datastoreItem xmlns:ds="http://schemas.openxmlformats.org/officeDocument/2006/customXml" ds:itemID="{F0F97FAA-FC68-4712-B875-0973DC21763A}">
+<ds:datastoreItem xmlns:ds="http://schemas.openxmlformats.org/officeDocument/2006/customXml" ds:itemID="{58BCBC9F-68CD-434E-A857-5BA1391B706A}">
   <ds:schemaRefs>
     <ds:schemaRef ds:uri="http://schemas.openxmlformats.org/officeDocument/2006/bibliography"/>
   </ds:schemaRefs>

</xml_diff>